<commit_message>
Sesi 11(Validator), 14, 15, 17(Landing page) belum
</commit_message>
<xml_diff>
--- a/Sesi 12/Tugas Sesi 12.docx
+++ b/Sesi 12/Tugas Sesi 12.docx
@@ -1197,27 +1197,14 @@
       <w:r>
         <w:t xml:space="preserve"> </w:t>
       </w:r>
-      <w:r>
-        <w:fldChar w:fldCharType="begin"/>
-      </w:r>
-      <w:r>
-        <w:instrText xml:space="preserve"> SEQ Gambar \* ARABIC </w:instrText>
-      </w:r>
-      <w:r>
-        <w:fldChar w:fldCharType="separate"/>
-      </w:r>
-      <w:r>
-        <w:rPr>
-          <w:noProof/>
-        </w:rPr>
-        <w:t>1</w:t>
-      </w:r>
-      <w:r>
-        <w:rPr>
-          <w:noProof/>
-        </w:rPr>
-        <w:fldChar w:fldCharType="end"/>
-      </w:r>
+      <w:fldSimple w:instr=" SEQ Gambar \* ARABIC ">
+        <w:r>
+          <w:rPr>
+            <w:noProof/>
+          </w:rPr>
+          <w:t>1</w:t>
+        </w:r>
+      </w:fldSimple>
       <w:r>
         <w:t xml:space="preserve">. </w:t>
       </w:r>
@@ -1535,27 +1522,7 @@
           <w:sz w:val="20"/>
           <w:szCs w:val="20"/>
         </w:rPr>
-        <w:t xml:space="preserve">  `Nama` </w:t>
-      </w:r>
-      <w:proofErr w:type="gramStart"/>
-      <w:r>
-        <w:rPr>
-          <w:rFonts w:ascii="Courier New" w:eastAsia="Times New Roman" w:hAnsi="Courier New" w:cs="Courier New"/>
-          <w:color w:val="000000"/>
-          <w:sz w:val="20"/>
-          <w:szCs w:val="20"/>
-        </w:rPr>
-        <w:t>varchar(</w:t>
-      </w:r>
-      <w:proofErr w:type="gramEnd"/>
-      <w:r>
-        <w:rPr>
-          <w:rFonts w:ascii="Courier New" w:eastAsia="Times New Roman" w:hAnsi="Courier New" w:cs="Courier New"/>
-          <w:color w:val="000000"/>
-          <w:sz w:val="20"/>
-          <w:szCs w:val="20"/>
-        </w:rPr>
-        <w:t>50) NOT NULL,</w:t>
+        <w:t xml:space="preserve">  `Nama` varchar(50) NOT NULL,</w:t>
       </w:r>
     </w:p>
     <w:p>
@@ -1596,7 +1563,6 @@
         <w:t xml:space="preserve">  `NIK` </w:t>
       </w:r>
       <w:proofErr w:type="spellStart"/>
-      <w:proofErr w:type="gramStart"/>
       <w:r>
         <w:rPr>
           <w:rFonts w:ascii="Courier New" w:eastAsia="Times New Roman" w:hAnsi="Courier New" w:cs="Courier New"/>
@@ -1614,17 +1580,7 @@
           <w:sz w:val="20"/>
           <w:szCs w:val="20"/>
         </w:rPr>
-        <w:t>(</w:t>
-      </w:r>
-      <w:proofErr w:type="gramEnd"/>
-      <w:r>
-        <w:rPr>
-          <w:rFonts w:ascii="Courier New" w:eastAsia="Times New Roman" w:hAnsi="Courier New" w:cs="Courier New"/>
-          <w:color w:val="000000"/>
-          <w:sz w:val="20"/>
-          <w:szCs w:val="20"/>
-        </w:rPr>
-        <w:t>20) NOT NULL,</w:t>
+        <w:t>(20) NOT NULL,</w:t>
       </w:r>
     </w:p>
     <w:p>
@@ -1743,7 +1699,6 @@
         <w:t xml:space="preserve">` </w:t>
       </w:r>
       <w:proofErr w:type="spellStart"/>
-      <w:proofErr w:type="gramStart"/>
       <w:r>
         <w:rPr>
           <w:rFonts w:ascii="Courier New" w:eastAsia="Times New Roman" w:hAnsi="Courier New" w:cs="Courier New"/>
@@ -1761,17 +1716,7 @@
           <w:sz w:val="20"/>
           <w:szCs w:val="20"/>
         </w:rPr>
-        <w:t>(</w:t>
-      </w:r>
-      <w:proofErr w:type="gramEnd"/>
-      <w:r>
-        <w:rPr>
-          <w:rFonts w:ascii="Courier New" w:eastAsia="Times New Roman" w:hAnsi="Courier New" w:cs="Courier New"/>
-          <w:color w:val="000000"/>
-          <w:sz w:val="20"/>
-          <w:szCs w:val="20"/>
-        </w:rPr>
-        <w:t>15) NOT NULL,</w:t>
+        <w:t>(15) NOT NULL,</w:t>
       </w:r>
     </w:p>
     <w:p>
@@ -2894,7 +2839,6 @@
         <w:t xml:space="preserve">` </w:t>
       </w:r>
       <w:proofErr w:type="spellStart"/>
-      <w:proofErr w:type="gramStart"/>
       <w:r>
         <w:rPr>
           <w:color w:val="000000"/>
@@ -2906,14 +2850,7 @@
         <w:rPr>
           <w:color w:val="000000"/>
         </w:rPr>
-        <w:t>(</w:t>
-      </w:r>
-      <w:proofErr w:type="gramEnd"/>
-      <w:r>
-        <w:rPr>
-          <w:color w:val="000000"/>
-        </w:rPr>
-        <w:t>11) NOT NULL AUTO_INCREMENT,</w:t>
+        <w:t>(11) NOT NULL AUTO_INCREMENT,</w:t>
       </w:r>
     </w:p>
     <w:p>
@@ -2927,21 +2864,7 @@
         <w:rPr>
           <w:color w:val="000000"/>
         </w:rPr>
-        <w:t xml:space="preserve">  `Nama` </w:t>
-      </w:r>
-      <w:proofErr w:type="gramStart"/>
-      <w:r>
-        <w:rPr>
-          <w:color w:val="000000"/>
-        </w:rPr>
-        <w:t>varchar(</w:t>
-      </w:r>
-      <w:proofErr w:type="gramEnd"/>
-      <w:r>
-        <w:rPr>
-          <w:color w:val="000000"/>
-        </w:rPr>
-        <w:t>20) NOT NULL,</w:t>
+        <w:t xml:space="preserve">  `Nama` varchar(20) NOT NULL,</w:t>
       </w:r>
     </w:p>
     <w:p>
@@ -2969,21 +2892,7 @@
         <w:rPr>
           <w:color w:val="000000"/>
         </w:rPr>
-        <w:t xml:space="preserve">` </w:t>
-      </w:r>
-      <w:proofErr w:type="gramStart"/>
-      <w:r>
-        <w:rPr>
-          <w:color w:val="000000"/>
-        </w:rPr>
-        <w:t>char(</w:t>
-      </w:r>
-      <w:proofErr w:type="gramEnd"/>
-      <w:r>
-        <w:rPr>
-          <w:color w:val="000000"/>
-        </w:rPr>
-        <w:t>5) NOT NULL,</w:t>
+        <w:t>` char(5) NOT NULL,</w:t>
       </w:r>
     </w:p>
     <w:p>
@@ -3416,7 +3325,6 @@
         <w:t xml:space="preserve">` </w:t>
       </w:r>
       <w:proofErr w:type="spellStart"/>
-      <w:proofErr w:type="gramStart"/>
       <w:r>
         <w:rPr>
           <w:color w:val="000000"/>
@@ -3428,14 +3336,7 @@
         <w:rPr>
           <w:color w:val="000000"/>
         </w:rPr>
-        <w:t>(</w:t>
-      </w:r>
-      <w:proofErr w:type="gramEnd"/>
-      <w:r>
-        <w:rPr>
-          <w:color w:val="000000"/>
-        </w:rPr>
-        <w:t>11) NOT NULL AUTO_INCREMENT,</w:t>
+        <w:t>(11) NOT NULL AUTO_INCREMENT,</w:t>
       </w:r>
     </w:p>
     <w:p>
@@ -3463,108 +3364,93 @@
         <w:rPr>
           <w:color w:val="000000"/>
         </w:rPr>
+        <w:t>` varchar(50) NOT NULL,</w:t>
+      </w:r>
+    </w:p>
+    <w:p>
+      <w:pPr>
+        <w:pStyle w:val="HTMLPreformatted"/>
+        <w:rPr>
+          <w:color w:val="000000"/>
+        </w:rPr>
+      </w:pPr>
+      <w:r>
+        <w:rPr>
+          <w:color w:val="000000"/>
+        </w:rPr>
+        <w:t xml:space="preserve">  `</w:t>
+      </w:r>
+      <w:proofErr w:type="spellStart"/>
+      <w:r>
+        <w:rPr>
+          <w:color w:val="000000"/>
+        </w:rPr>
+        <w:t>Tanggal_Copyright</w:t>
+      </w:r>
+      <w:proofErr w:type="spellEnd"/>
+      <w:r>
+        <w:rPr>
+          <w:color w:val="000000"/>
+        </w:rPr>
+        <w:t>` date NOT NULL,</w:t>
+      </w:r>
+    </w:p>
+    <w:p>
+      <w:pPr>
+        <w:pStyle w:val="HTMLPreformatted"/>
+        <w:rPr>
+          <w:color w:val="000000"/>
+        </w:rPr>
+      </w:pPr>
+      <w:r>
+        <w:rPr>
+          <w:color w:val="000000"/>
+        </w:rPr>
+        <w:t xml:space="preserve">  `Format` </w:t>
+      </w:r>
+      <w:proofErr w:type="spellStart"/>
+      <w:r>
+        <w:rPr>
+          <w:color w:val="000000"/>
+        </w:rPr>
+        <w:t>enum</w:t>
+      </w:r>
+      <w:proofErr w:type="spellEnd"/>
+      <w:r>
+        <w:rPr>
+          <w:color w:val="000000"/>
+        </w:rPr>
+        <w:t>('CD','DA','DS') NOT NULL,</w:t>
+      </w:r>
+    </w:p>
+    <w:p>
+      <w:pPr>
+        <w:pStyle w:val="HTMLPreformatted"/>
+        <w:rPr>
+          <w:color w:val="000000"/>
+        </w:rPr>
+      </w:pPr>
+      <w:r>
+        <w:rPr>
+          <w:color w:val="000000"/>
+        </w:rPr>
+        <w:t xml:space="preserve">  `</w:t>
+      </w:r>
+      <w:proofErr w:type="spellStart"/>
+      <w:r>
+        <w:rPr>
+          <w:color w:val="000000"/>
+        </w:rPr>
+        <w:t>Produser</w:t>
+      </w:r>
+      <w:proofErr w:type="spellEnd"/>
+      <w:r>
+        <w:rPr>
+          <w:color w:val="000000"/>
+        </w:rPr>
         <w:t xml:space="preserve">` </w:t>
       </w:r>
-      <w:proofErr w:type="gramStart"/>
-      <w:r>
-        <w:rPr>
-          <w:color w:val="000000"/>
-        </w:rPr>
-        <w:t>varchar(</w:t>
-      </w:r>
-      <w:proofErr w:type="gramEnd"/>
-      <w:r>
-        <w:rPr>
-          <w:color w:val="000000"/>
-        </w:rPr>
-        <w:t>50) NOT NULL,</w:t>
-      </w:r>
-    </w:p>
-    <w:p>
-      <w:pPr>
-        <w:pStyle w:val="HTMLPreformatted"/>
-        <w:rPr>
-          <w:color w:val="000000"/>
-        </w:rPr>
-      </w:pPr>
-      <w:r>
-        <w:rPr>
-          <w:color w:val="000000"/>
-        </w:rPr>
-        <w:t xml:space="preserve">  `</w:t>
-      </w:r>
-      <w:proofErr w:type="spellStart"/>
-      <w:r>
-        <w:rPr>
-          <w:color w:val="000000"/>
-        </w:rPr>
-        <w:t>Tanggal_Copyright</w:t>
-      </w:r>
-      <w:proofErr w:type="spellEnd"/>
-      <w:r>
-        <w:rPr>
-          <w:color w:val="000000"/>
-        </w:rPr>
-        <w:t>` date NOT NULL,</w:t>
-      </w:r>
-    </w:p>
-    <w:p>
-      <w:pPr>
-        <w:pStyle w:val="HTMLPreformatted"/>
-        <w:rPr>
-          <w:color w:val="000000"/>
-        </w:rPr>
-      </w:pPr>
-      <w:r>
-        <w:rPr>
-          <w:color w:val="000000"/>
-        </w:rPr>
-        <w:t xml:space="preserve">  `Format` </w:t>
-      </w:r>
-      <w:proofErr w:type="spellStart"/>
-      <w:r>
-        <w:rPr>
-          <w:color w:val="000000"/>
-        </w:rPr>
-        <w:t>enum</w:t>
-      </w:r>
-      <w:proofErr w:type="spellEnd"/>
-      <w:r>
-        <w:rPr>
-          <w:color w:val="000000"/>
-        </w:rPr>
-        <w:t>('CD','DA','DS') NOT NULL,</w:t>
-      </w:r>
-    </w:p>
-    <w:p>
-      <w:pPr>
-        <w:pStyle w:val="HTMLPreformatted"/>
-        <w:rPr>
-          <w:color w:val="000000"/>
-        </w:rPr>
-      </w:pPr>
-      <w:r>
-        <w:rPr>
-          <w:color w:val="000000"/>
-        </w:rPr>
-        <w:t xml:space="preserve">  `</w:t>
-      </w:r>
-      <w:proofErr w:type="spellStart"/>
-      <w:r>
-        <w:rPr>
-          <w:color w:val="000000"/>
-        </w:rPr>
-        <w:t>Produser</w:t>
-      </w:r>
-      <w:proofErr w:type="spellEnd"/>
-      <w:r>
-        <w:rPr>
-          <w:color w:val="000000"/>
-        </w:rPr>
-        <w:t xml:space="preserve">` </w:t>
-      </w:r>
-      <w:proofErr w:type="spellStart"/>
-      <w:proofErr w:type="gramStart"/>
+      <w:proofErr w:type="spellStart"/>
       <w:r>
         <w:rPr>
           <w:color w:val="000000"/>
@@ -3576,14 +3462,7 @@
         <w:rPr>
           <w:color w:val="000000"/>
         </w:rPr>
-        <w:t>(</w:t>
-      </w:r>
-      <w:proofErr w:type="gramEnd"/>
-      <w:r>
-        <w:rPr>
-          <w:color w:val="000000"/>
-        </w:rPr>
-        <w:t>11) NOT NULL,</w:t>
+        <w:t>(11) NOT NULL,</w:t>
       </w:r>
     </w:p>
     <w:p>
@@ -4116,7 +3995,6 @@
         <w:t xml:space="preserve">` </w:t>
       </w:r>
       <w:proofErr w:type="spellStart"/>
-      <w:proofErr w:type="gramStart"/>
       <w:r>
         <w:rPr>
           <w:color w:val="000000"/>
@@ -4128,14 +4006,7 @@
         <w:rPr>
           <w:color w:val="000000"/>
         </w:rPr>
-        <w:t>(</w:t>
-      </w:r>
-      <w:proofErr w:type="gramEnd"/>
-      <w:r>
-        <w:rPr>
-          <w:color w:val="000000"/>
-        </w:rPr>
-        <w:t>11) NOT NULL AUTO_INCREMENT,</w:t>
+        <w:t>(11) NOT NULL AUTO_INCREMENT,</w:t>
       </w:r>
     </w:p>
     <w:p>
@@ -4163,21 +4034,7 @@
         <w:rPr>
           <w:color w:val="000000"/>
         </w:rPr>
-        <w:t xml:space="preserve">` </w:t>
-      </w:r>
-      <w:proofErr w:type="gramStart"/>
-      <w:r>
-        <w:rPr>
-          <w:color w:val="000000"/>
-        </w:rPr>
-        <w:t>varchar(</w:t>
-      </w:r>
-      <w:proofErr w:type="gramEnd"/>
-      <w:r>
-        <w:rPr>
-          <w:color w:val="000000"/>
-        </w:rPr>
-        <w:t>50) NOT NULL,</w:t>
+        <w:t>` varchar(50) NOT NULL,</w:t>
       </w:r>
     </w:p>
     <w:p>
@@ -4194,7 +4051,6 @@
         <w:t xml:space="preserve">  `Album` </w:t>
       </w:r>
       <w:proofErr w:type="spellStart"/>
-      <w:proofErr w:type="gramStart"/>
       <w:r>
         <w:rPr>
           <w:color w:val="000000"/>
@@ -4206,14 +4062,7 @@
         <w:rPr>
           <w:color w:val="000000"/>
         </w:rPr>
-        <w:t>(</w:t>
-      </w:r>
-      <w:proofErr w:type="gramEnd"/>
-      <w:r>
-        <w:rPr>
-          <w:color w:val="000000"/>
-        </w:rPr>
-        <w:t>11) NOT NULL,</w:t>
+        <w:t>(11) NOT NULL,</w:t>
       </w:r>
     </w:p>
     <w:p>
@@ -4761,7 +4610,6 @@
         <w:t xml:space="preserve">` </w:t>
       </w:r>
       <w:proofErr w:type="spellStart"/>
-      <w:proofErr w:type="gramStart"/>
       <w:r>
         <w:rPr>
           <w:color w:val="000000"/>
@@ -4773,14 +4621,7 @@
         <w:rPr>
           <w:color w:val="000000"/>
         </w:rPr>
-        <w:t>(</w:t>
-      </w:r>
-      <w:proofErr w:type="gramEnd"/>
-      <w:r>
-        <w:rPr>
-          <w:color w:val="000000"/>
-        </w:rPr>
-        <w:t>11) NOT NULL,</w:t>
+        <w:t>(11) NOT NULL,</w:t>
       </w:r>
     </w:p>
     <w:p>
@@ -4811,7 +4652,6 @@
         <w:t xml:space="preserve">` </w:t>
       </w:r>
       <w:proofErr w:type="spellStart"/>
-      <w:proofErr w:type="gramStart"/>
       <w:r>
         <w:rPr>
           <w:color w:val="000000"/>
@@ -4823,14 +4663,7 @@
         <w:rPr>
           <w:color w:val="000000"/>
         </w:rPr>
-        <w:t>(</w:t>
-      </w:r>
-      <w:proofErr w:type="gramEnd"/>
-      <w:r>
-        <w:rPr>
-          <w:color w:val="000000"/>
-        </w:rPr>
-        <w:t>11) NOT NULL,</w:t>
+        <w:t>(11) NOT NULL,</w:t>
       </w:r>
     </w:p>
     <w:p>
@@ -5430,7 +5263,6 @@
         <w:t xml:space="preserve">` </w:t>
       </w:r>
       <w:proofErr w:type="spellStart"/>
-      <w:proofErr w:type="gramStart"/>
       <w:r>
         <w:rPr>
           <w:color w:val="000000"/>
@@ -5442,14 +5274,7 @@
         <w:rPr>
           <w:color w:val="000000"/>
         </w:rPr>
-        <w:t>(</w:t>
-      </w:r>
-      <w:proofErr w:type="gramEnd"/>
-      <w:r>
-        <w:rPr>
-          <w:color w:val="000000"/>
-        </w:rPr>
-        <w:t>11) NOT NULL,</w:t>
+        <w:t>(11) NOT NULL,</w:t>
       </w:r>
     </w:p>
     <w:p>
@@ -5480,7 +5305,6 @@
         <w:t xml:space="preserve">` </w:t>
       </w:r>
       <w:proofErr w:type="spellStart"/>
-      <w:proofErr w:type="gramStart"/>
       <w:r>
         <w:rPr>
           <w:color w:val="000000"/>
@@ -5492,14 +5316,7 @@
         <w:rPr>
           <w:color w:val="000000"/>
         </w:rPr>
-        <w:t>(</w:t>
-      </w:r>
-      <w:proofErr w:type="gramEnd"/>
-      <w:r>
-        <w:rPr>
-          <w:color w:val="000000"/>
-        </w:rPr>
-        <w:t>11) NOT NULL,</w:t>
+        <w:t>(11) NOT NULL,</w:t>
       </w:r>
     </w:p>
     <w:p>
@@ -6161,15 +5978,7 @@
       </w:r>
       <w:proofErr w:type="spellEnd"/>
       <w:r>
-        <w:t xml:space="preserve"> – </w:t>
-      </w:r>
-      <w:proofErr w:type="gramStart"/>
-      <w:r>
-        <w:t>4 :</w:t>
-      </w:r>
-      <w:proofErr w:type="gramEnd"/>
-      <w:r>
-        <w:t xml:space="preserve"> </w:t>
+        <w:t xml:space="preserve"> – 4 : </w:t>
       </w:r>
       <w:proofErr w:type="spellStart"/>
       <w:r>
@@ -6411,24 +6220,14 @@
       <w:r>
         <w:t xml:space="preserve"> </w:t>
       </w:r>
-      <w:r>
-        <w:fldChar w:fldCharType="begin"/>
-      </w:r>
-      <w:r>
-        <w:instrText xml:space="preserve"> SEQ Gambar \* ARABIC </w:instrText>
-      </w:r>
-      <w:r>
-        <w:fldChar w:fldCharType="separate"/>
-      </w:r>
-      <w:r>
-        <w:rPr>
-          <w:noProof/>
-        </w:rPr>
-        <w:t>2</w:t>
-      </w:r>
-      <w:r>
-        <w:fldChar w:fldCharType="end"/>
-      </w:r>
+      <w:fldSimple w:instr=" SEQ Gambar \* ARABIC ">
+        <w:r>
+          <w:rPr>
+            <w:noProof/>
+          </w:rPr>
+          <w:t>2</w:t>
+        </w:r>
+      </w:fldSimple>
       <w:r>
         <w:t xml:space="preserve">. </w:t>
       </w:r>
@@ -6573,24 +6372,14 @@
       <w:r>
         <w:t xml:space="preserve"> </w:t>
       </w:r>
-      <w:r>
-        <w:fldChar w:fldCharType="begin"/>
-      </w:r>
-      <w:r>
-        <w:instrText xml:space="preserve"> SEQ Gambar \* ARABIC </w:instrText>
-      </w:r>
-      <w:r>
-        <w:fldChar w:fldCharType="separate"/>
-      </w:r>
-      <w:r>
-        <w:rPr>
-          <w:noProof/>
-        </w:rPr>
-        <w:t>3</w:t>
-      </w:r>
-      <w:r>
-        <w:fldChar w:fldCharType="end"/>
-      </w:r>
+      <w:fldSimple w:instr=" SEQ Gambar \* ARABIC ">
+        <w:r>
+          <w:rPr>
+            <w:noProof/>
+          </w:rPr>
+          <w:t>3</w:t>
+        </w:r>
+      </w:fldSimple>
       <w:r>
         <w:t xml:space="preserve">. </w:t>
       </w:r>
@@ -6807,24 +6596,14 @@
       <w:r>
         <w:t xml:space="preserve"> </w:t>
       </w:r>
-      <w:r>
-        <w:fldChar w:fldCharType="begin"/>
-      </w:r>
-      <w:r>
-        <w:instrText xml:space="preserve"> SEQ Gambar \* ARABIC </w:instrText>
-      </w:r>
-      <w:r>
-        <w:fldChar w:fldCharType="separate"/>
-      </w:r>
-      <w:r>
-        <w:rPr>
-          <w:noProof/>
-        </w:rPr>
-        <w:t>4</w:t>
-      </w:r>
-      <w:r>
-        <w:fldChar w:fldCharType="end"/>
-      </w:r>
+      <w:fldSimple w:instr=" SEQ Gambar \* ARABIC ">
+        <w:r>
+          <w:rPr>
+            <w:noProof/>
+          </w:rPr>
+          <w:t>4</w:t>
+        </w:r>
+      </w:fldSimple>
       <w:r>
         <w:t xml:space="preserve">. </w:t>
       </w:r>
@@ -6896,24 +6675,14 @@
       <w:r>
         <w:t xml:space="preserve"> </w:t>
       </w:r>
-      <w:r>
-        <w:fldChar w:fldCharType="begin"/>
-      </w:r>
-      <w:r>
-        <w:instrText xml:space="preserve"> SEQ Gambar \* ARABIC </w:instrText>
-      </w:r>
-      <w:r>
-        <w:fldChar w:fldCharType="separate"/>
-      </w:r>
-      <w:r>
-        <w:rPr>
-          <w:noProof/>
-        </w:rPr>
-        <w:t>5</w:t>
-      </w:r>
-      <w:r>
-        <w:fldChar w:fldCharType="end"/>
-      </w:r>
+      <w:fldSimple w:instr=" SEQ Gambar \* ARABIC ">
+        <w:r>
+          <w:rPr>
+            <w:noProof/>
+          </w:rPr>
+          <w:t>5</w:t>
+        </w:r>
+      </w:fldSimple>
       <w:r>
         <w:t xml:space="preserve">. </w:t>
       </w:r>
@@ -7086,7 +6855,6 @@
         <w:t xml:space="preserve">WHERE </w:t>
       </w:r>
       <w:proofErr w:type="spellStart"/>
-      <w:proofErr w:type="gramStart"/>
       <w:r>
         <w:rPr>
           <w:color w:val="000000"/>
@@ -7094,7 +6862,6 @@
         <w:t>a.Produser</w:t>
       </w:r>
       <w:proofErr w:type="spellEnd"/>
-      <w:proofErr w:type="gramEnd"/>
       <w:r>
         <w:rPr>
           <w:color w:val="000000"/>
@@ -7319,24 +7086,14 @@
       <w:r>
         <w:t xml:space="preserve"> </w:t>
       </w:r>
-      <w:r>
-        <w:fldChar w:fldCharType="begin"/>
-      </w:r>
-      <w:r>
-        <w:instrText xml:space="preserve"> SEQ Gambar \* ARABIC </w:instrText>
-      </w:r>
-      <w:r>
-        <w:fldChar w:fldCharType="separate"/>
-      </w:r>
-      <w:r>
-        <w:rPr>
-          <w:noProof/>
-        </w:rPr>
-        <w:t>6</w:t>
-      </w:r>
-      <w:r>
-        <w:fldChar w:fldCharType="end"/>
-      </w:r>
+      <w:fldSimple w:instr=" SEQ Gambar \* ARABIC ">
+        <w:r>
+          <w:rPr>
+            <w:noProof/>
+          </w:rPr>
+          <w:t>6</w:t>
+        </w:r>
+      </w:fldSimple>
       <w:r>
         <w:t xml:space="preserve">. </w:t>
       </w:r>
@@ -7414,24 +7171,14 @@
       <w:r>
         <w:t xml:space="preserve"> </w:t>
       </w:r>
-      <w:r>
-        <w:fldChar w:fldCharType="begin"/>
-      </w:r>
-      <w:r>
-        <w:instrText xml:space="preserve"> SEQ Gambar \* ARABIC </w:instrText>
-      </w:r>
-      <w:r>
-        <w:fldChar w:fldCharType="separate"/>
-      </w:r>
-      <w:r>
-        <w:rPr>
-          <w:noProof/>
-        </w:rPr>
-        <w:t>7</w:t>
-      </w:r>
-      <w:r>
-        <w:fldChar w:fldCharType="end"/>
-      </w:r>
+      <w:fldSimple w:instr=" SEQ Gambar \* ARABIC ">
+        <w:r>
+          <w:rPr>
+            <w:noProof/>
+          </w:rPr>
+          <w:t>7</w:t>
+        </w:r>
+      </w:fldSimple>
       <w:r>
         <w:t xml:space="preserve">. </w:t>
       </w:r>
@@ -7527,7 +7274,6 @@
         <w:t xml:space="preserve">, </w:t>
       </w:r>
       <w:proofErr w:type="spellStart"/>
-      <w:proofErr w:type="gramStart"/>
       <w:r>
         <w:rPr>
           <w:color w:val="000000"/>
@@ -7535,7 +7281,6 @@
         <w:t>a.Judul</w:t>
       </w:r>
       <w:proofErr w:type="spellEnd"/>
-      <w:proofErr w:type="gramEnd"/>
       <w:r>
         <w:rPr>
           <w:color w:val="000000"/>
@@ -7613,7 +7358,6 @@
         <w:t xml:space="preserve">WHERE </w:t>
       </w:r>
       <w:proofErr w:type="spellStart"/>
-      <w:proofErr w:type="gramStart"/>
       <w:r>
         <w:rPr>
           <w:color w:val="000000"/>
@@ -7621,7 +7365,6 @@
         <w:t>a.Album</w:t>
       </w:r>
       <w:proofErr w:type="spellEnd"/>
-      <w:proofErr w:type="gramEnd"/>
       <w:r>
         <w:rPr>
           <w:color w:val="000000"/>
@@ -7880,24 +7623,14 @@
       <w:r>
         <w:t xml:space="preserve"> </w:t>
       </w:r>
-      <w:r>
-        <w:fldChar w:fldCharType="begin"/>
-      </w:r>
-      <w:r>
-        <w:instrText xml:space="preserve"> SEQ Gambar \* ARABIC </w:instrText>
-      </w:r>
-      <w:r>
-        <w:fldChar w:fldCharType="separate"/>
-      </w:r>
-      <w:r>
-        <w:rPr>
-          <w:noProof/>
-        </w:rPr>
-        <w:t>8</w:t>
-      </w:r>
-      <w:r>
-        <w:fldChar w:fldCharType="end"/>
-      </w:r>
+      <w:fldSimple w:instr=" SEQ Gambar \* ARABIC ">
+        <w:r>
+          <w:rPr>
+            <w:noProof/>
+          </w:rPr>
+          <w:t>8</w:t>
+        </w:r>
+      </w:fldSimple>
       <w:r>
         <w:t xml:space="preserve">. </w:t>
       </w:r>
@@ -7986,24 +7719,14 @@
       <w:r>
         <w:t xml:space="preserve"> </w:t>
       </w:r>
-      <w:r>
-        <w:fldChar w:fldCharType="begin"/>
-      </w:r>
-      <w:r>
-        <w:instrText xml:space="preserve"> SEQ Gambar \* ARABIC </w:instrText>
-      </w:r>
-      <w:r>
-        <w:fldChar w:fldCharType="separate"/>
-      </w:r>
-      <w:r>
-        <w:rPr>
-          <w:noProof/>
-        </w:rPr>
-        <w:t>9</w:t>
-      </w:r>
-      <w:r>
-        <w:fldChar w:fldCharType="end"/>
-      </w:r>
+      <w:fldSimple w:instr=" SEQ Gambar \* ARABIC ">
+        <w:r>
+          <w:rPr>
+            <w:noProof/>
+          </w:rPr>
+          <w:t>9</w:t>
+        </w:r>
+      </w:fldSimple>
       <w:r>
         <w:t xml:space="preserve">. </w:t>
       </w:r>
@@ -8098,7 +7821,6 @@
         <w:t xml:space="preserve">AS SELECT </w:t>
       </w:r>
       <w:proofErr w:type="spellStart"/>
-      <w:proofErr w:type="gramStart"/>
       <w:r>
         <w:rPr>
           <w:color w:val="000000"/>
@@ -8106,7 +7828,6 @@
         <w:t>a.Nama</w:t>
       </w:r>
       <w:proofErr w:type="spellEnd"/>
-      <w:proofErr w:type="gramEnd"/>
       <w:r>
         <w:rPr>
           <w:color w:val="000000"/>
@@ -8768,24 +8489,14 @@
       <w:r>
         <w:t xml:space="preserve"> </w:t>
       </w:r>
-      <w:r>
-        <w:fldChar w:fldCharType="begin"/>
-      </w:r>
-      <w:r>
-        <w:instrText xml:space="preserve"> SEQ Gambar \* ARABIC </w:instrText>
-      </w:r>
-      <w:r>
-        <w:fldChar w:fldCharType="separate"/>
-      </w:r>
-      <w:r>
-        <w:rPr>
-          <w:noProof/>
-        </w:rPr>
-        <w:t>10</w:t>
-      </w:r>
-      <w:r>
-        <w:fldChar w:fldCharType="end"/>
-      </w:r>
+      <w:fldSimple w:instr=" SEQ Gambar \* ARABIC ">
+        <w:r>
+          <w:rPr>
+            <w:noProof/>
+          </w:rPr>
+          <w:t>10</w:t>
+        </w:r>
+      </w:fldSimple>
       <w:r>
         <w:t xml:space="preserve">. </w:t>
       </w:r>
@@ -8886,24 +8597,14 @@
       <w:r>
         <w:t xml:space="preserve"> </w:t>
       </w:r>
-      <w:r>
-        <w:fldChar w:fldCharType="begin"/>
-      </w:r>
-      <w:r>
-        <w:instrText xml:space="preserve"> SEQ Gambar \* ARABIC </w:instrText>
-      </w:r>
-      <w:r>
-        <w:fldChar w:fldCharType="separate"/>
-      </w:r>
-      <w:r>
-        <w:rPr>
-          <w:noProof/>
-        </w:rPr>
-        <w:t>11</w:t>
-      </w:r>
-      <w:r>
-        <w:fldChar w:fldCharType="end"/>
-      </w:r>
+      <w:fldSimple w:instr=" SEQ Gambar \* ARABIC ">
+        <w:r>
+          <w:rPr>
+            <w:noProof/>
+          </w:rPr>
+          <w:t>11</w:t>
+        </w:r>
+      </w:fldSimple>
       <w:r>
         <w:t xml:space="preserve">. </w:t>
       </w:r>
@@ -8999,24 +8700,14 @@
       <w:r>
         <w:t xml:space="preserve"> </w:t>
       </w:r>
-      <w:r>
-        <w:fldChar w:fldCharType="begin"/>
-      </w:r>
-      <w:r>
-        <w:instrText xml:space="preserve"> SEQ Gambar \* ARABIC </w:instrText>
-      </w:r>
-      <w:r>
-        <w:fldChar w:fldCharType="separate"/>
-      </w:r>
-      <w:r>
-        <w:rPr>
-          <w:noProof/>
-        </w:rPr>
-        <w:t>12</w:t>
-      </w:r>
-      <w:r>
-        <w:fldChar w:fldCharType="end"/>
-      </w:r>
+      <w:fldSimple w:instr=" SEQ Gambar \* ARABIC ">
+        <w:r>
+          <w:rPr>
+            <w:noProof/>
+          </w:rPr>
+          <w:t>12</w:t>
+        </w:r>
+      </w:fldSimple>
       <w:r>
         <w:t xml:space="preserve">. </w:t>
       </w:r>
@@ -9113,24 +8804,14 @@
       <w:r>
         <w:t xml:space="preserve"> </w:t>
       </w:r>
-      <w:r>
-        <w:fldChar w:fldCharType="begin"/>
-      </w:r>
-      <w:r>
-        <w:instrText xml:space="preserve"> SEQ Gambar \* ARABIC </w:instrText>
-      </w:r>
-      <w:r>
-        <w:fldChar w:fldCharType="separate"/>
-      </w:r>
-      <w:r>
-        <w:rPr>
-          <w:noProof/>
-        </w:rPr>
-        <w:t>13</w:t>
-      </w:r>
-      <w:r>
-        <w:fldChar w:fldCharType="end"/>
-      </w:r>
+      <w:fldSimple w:instr=" SEQ Gambar \* ARABIC ">
+        <w:r>
+          <w:rPr>
+            <w:noProof/>
+          </w:rPr>
+          <w:t>13</w:t>
+        </w:r>
+      </w:fldSimple>
       <w:r>
         <w:t xml:space="preserve">. </w:t>
       </w:r>
@@ -9214,15 +8895,7 @@
       </w:r>
       <w:proofErr w:type="spellEnd"/>
       <w:r>
-        <w:t xml:space="preserve"> – </w:t>
-      </w:r>
-      <w:proofErr w:type="gramStart"/>
-      <w:r>
-        <w:t>1 :</w:t>
-      </w:r>
-      <w:proofErr w:type="gramEnd"/>
-      <w:r>
-        <w:t xml:space="preserve"> </w:t>
+        <w:t xml:space="preserve"> – 1 : </w:t>
       </w:r>
       <w:proofErr w:type="spellStart"/>
       <w:r>
@@ -9329,24 +9002,14 @@
       <w:r>
         <w:t xml:space="preserve"> </w:t>
       </w:r>
-      <w:r>
-        <w:fldChar w:fldCharType="begin"/>
-      </w:r>
-      <w:r>
-        <w:instrText xml:space="preserve"> SEQ Gambar \* ARABIC </w:instrText>
-      </w:r>
-      <w:r>
-        <w:fldChar w:fldCharType="separate"/>
-      </w:r>
-      <w:r>
-        <w:rPr>
-          <w:noProof/>
-        </w:rPr>
-        <w:t>14</w:t>
-      </w:r>
-      <w:r>
-        <w:fldChar w:fldCharType="end"/>
-      </w:r>
+      <w:fldSimple w:instr=" SEQ Gambar \* ARABIC ">
+        <w:r>
+          <w:rPr>
+            <w:noProof/>
+          </w:rPr>
+          <w:t>14</w:t>
+        </w:r>
+      </w:fldSimple>
       <w:r>
         <w:t xml:space="preserve">. </w:t>
       </w:r>
@@ -9370,15 +9033,7 @@
       </w:r>
       <w:proofErr w:type="spellEnd"/>
       <w:r>
-        <w:t xml:space="preserve"> – </w:t>
-      </w:r>
-      <w:proofErr w:type="gramStart"/>
-      <w:r>
-        <w:t>2 :</w:t>
-      </w:r>
-      <w:proofErr w:type="gramEnd"/>
-      <w:r>
-        <w:t xml:space="preserve"> </w:t>
+        <w:t xml:space="preserve"> – 2 : </w:t>
       </w:r>
       <w:proofErr w:type="spellStart"/>
       <w:r>
@@ -9742,24 +9397,14 @@
       <w:r>
         <w:t xml:space="preserve"> </w:t>
       </w:r>
-      <w:r>
-        <w:fldChar w:fldCharType="begin"/>
-      </w:r>
-      <w:r>
-        <w:instrText xml:space="preserve"> SEQ Gambar \* ARABIC </w:instrText>
-      </w:r>
-      <w:r>
-        <w:fldChar w:fldCharType="separate"/>
-      </w:r>
-      <w:r>
-        <w:rPr>
-          <w:noProof/>
-        </w:rPr>
-        <w:t>15</w:t>
-      </w:r>
-      <w:r>
-        <w:fldChar w:fldCharType="end"/>
-      </w:r>
+      <w:fldSimple w:instr=" SEQ Gambar \* ARABIC ">
+        <w:r>
+          <w:rPr>
+            <w:noProof/>
+          </w:rPr>
+          <w:t>15</w:t>
+        </w:r>
+      </w:fldSimple>
       <w:r>
         <w:t xml:space="preserve">. </w:t>
       </w:r>
@@ -9861,24 +9506,14 @@
       <w:r>
         <w:t xml:space="preserve"> </w:t>
       </w:r>
-      <w:r>
-        <w:fldChar w:fldCharType="begin"/>
-      </w:r>
-      <w:r>
-        <w:instrText xml:space="preserve"> SEQ Gambar \* ARABIC </w:instrText>
-      </w:r>
-      <w:r>
-        <w:fldChar w:fldCharType="separate"/>
-      </w:r>
-      <w:r>
-        <w:rPr>
-          <w:noProof/>
-        </w:rPr>
-        <w:t>16</w:t>
-      </w:r>
-      <w:r>
-        <w:fldChar w:fldCharType="end"/>
-      </w:r>
+      <w:fldSimple w:instr=" SEQ Gambar \* ARABIC ">
+        <w:r>
+          <w:rPr>
+            <w:noProof/>
+          </w:rPr>
+          <w:t>16</w:t>
+        </w:r>
+      </w:fldSimple>
       <w:r>
         <w:t xml:space="preserve">. </w:t>
       </w:r>
@@ -9975,24 +9610,14 @@
       <w:r>
         <w:t xml:space="preserve"> </w:t>
       </w:r>
-      <w:r>
-        <w:fldChar w:fldCharType="begin"/>
-      </w:r>
-      <w:r>
-        <w:instrText xml:space="preserve"> SEQ Gambar \* ARABIC </w:instrText>
-      </w:r>
-      <w:r>
-        <w:fldChar w:fldCharType="separate"/>
-      </w:r>
-      <w:r>
-        <w:rPr>
-          <w:noProof/>
-        </w:rPr>
-        <w:t>17</w:t>
-      </w:r>
-      <w:r>
-        <w:fldChar w:fldCharType="end"/>
-      </w:r>
+      <w:fldSimple w:instr=" SEQ Gambar \* ARABIC ">
+        <w:r>
+          <w:rPr>
+            <w:noProof/>
+          </w:rPr>
+          <w:t>17</w:t>
+        </w:r>
+      </w:fldSimple>
       <w:r>
         <w:t xml:space="preserve">. </w:t>
       </w:r>
@@ -10090,24 +9715,14 @@
       <w:r>
         <w:t xml:space="preserve"> </w:t>
       </w:r>
-      <w:r>
-        <w:fldChar w:fldCharType="begin"/>
-      </w:r>
-      <w:r>
-        <w:instrText xml:space="preserve"> SEQ Gambar \* ARABIC </w:instrText>
-      </w:r>
-      <w:r>
-        <w:fldChar w:fldCharType="separate"/>
-      </w:r>
-      <w:r>
-        <w:rPr>
-          <w:noProof/>
-        </w:rPr>
-        <w:t>18</w:t>
-      </w:r>
-      <w:r>
-        <w:fldChar w:fldCharType="end"/>
-      </w:r>
+      <w:fldSimple w:instr=" SEQ Gambar \* ARABIC ">
+        <w:r>
+          <w:rPr>
+            <w:noProof/>
+          </w:rPr>
+          <w:t>18</w:t>
+        </w:r>
+      </w:fldSimple>
       <w:r>
         <w:t xml:space="preserve">. </w:t>
       </w:r>
@@ -10204,24 +9819,14 @@
       <w:r>
         <w:t xml:space="preserve"> </w:t>
       </w:r>
-      <w:r>
-        <w:fldChar w:fldCharType="begin"/>
-      </w:r>
-      <w:r>
-        <w:instrText xml:space="preserve"> SEQ Gambar \* ARABIC </w:instrText>
-      </w:r>
-      <w:r>
-        <w:fldChar w:fldCharType="separate"/>
-      </w:r>
-      <w:r>
-        <w:rPr>
-          <w:noProof/>
-        </w:rPr>
-        <w:t>19</w:t>
-      </w:r>
-      <w:r>
-        <w:fldChar w:fldCharType="end"/>
-      </w:r>
+      <w:fldSimple w:instr=" SEQ Gambar \* ARABIC ">
+        <w:r>
+          <w:rPr>
+            <w:noProof/>
+          </w:rPr>
+          <w:t>19</w:t>
+        </w:r>
+      </w:fldSimple>
       <w:r>
         <w:t xml:space="preserve">. </w:t>
       </w:r>
@@ -10455,15 +10060,7 @@
       </w:r>
       <w:proofErr w:type="spellEnd"/>
       <w:r>
-        <w:t xml:space="preserve"> – </w:t>
-      </w:r>
-      <w:proofErr w:type="gramStart"/>
-      <w:r>
-        <w:t>3 :</w:t>
-      </w:r>
-      <w:proofErr w:type="gramEnd"/>
-      <w:r>
-        <w:t xml:space="preserve"> </w:t>
+        <w:t xml:space="preserve"> – 3 : </w:t>
       </w:r>
       <w:proofErr w:type="spellStart"/>
       <w:r>
@@ -10612,24 +10209,14 @@
       <w:r>
         <w:t xml:space="preserve"> </w:t>
       </w:r>
-      <w:r>
-        <w:fldChar w:fldCharType="begin"/>
-      </w:r>
-      <w:r>
-        <w:instrText xml:space="preserve"> SEQ Gambar \* ARABIC </w:instrText>
-      </w:r>
-      <w:r>
-        <w:fldChar w:fldCharType="separate"/>
-      </w:r>
-      <w:r>
-        <w:rPr>
-          <w:noProof/>
-        </w:rPr>
-        <w:t>20</w:t>
-      </w:r>
-      <w:r>
-        <w:fldChar w:fldCharType="end"/>
-      </w:r>
+      <w:fldSimple w:instr=" SEQ Gambar \* ARABIC ">
+        <w:r>
+          <w:rPr>
+            <w:noProof/>
+          </w:rPr>
+          <w:t>20</w:t>
+        </w:r>
+      </w:fldSimple>
       <w:r>
         <w:t xml:space="preserve">. </w:t>
       </w:r>
@@ -11009,24 +10596,14 @@
       <w:r>
         <w:t xml:space="preserve"> </w:t>
       </w:r>
-      <w:r>
-        <w:fldChar w:fldCharType="begin"/>
-      </w:r>
-      <w:r>
-        <w:instrText xml:space="preserve"> SEQ Gambar \* ARABIC </w:instrText>
-      </w:r>
-      <w:r>
-        <w:fldChar w:fldCharType="separate"/>
-      </w:r>
-      <w:r>
-        <w:rPr>
-          <w:noProof/>
-        </w:rPr>
-        <w:t>21</w:t>
-      </w:r>
-      <w:r>
-        <w:fldChar w:fldCharType="end"/>
-      </w:r>
+      <w:fldSimple w:instr=" SEQ Gambar \* ARABIC ">
+        <w:r>
+          <w:rPr>
+            <w:noProof/>
+          </w:rPr>
+          <w:t>21</w:t>
+        </w:r>
+      </w:fldSimple>
       <w:r>
         <w:t xml:space="preserve">. </w:t>
       </w:r>
@@ -11372,24 +10949,14 @@
       <w:r>
         <w:t xml:space="preserve"> </w:t>
       </w:r>
-      <w:r>
-        <w:fldChar w:fldCharType="begin"/>
-      </w:r>
-      <w:r>
-        <w:instrText xml:space="preserve"> SEQ Gambar \* ARABIC </w:instrText>
-      </w:r>
-      <w:r>
-        <w:fldChar w:fldCharType="separate"/>
-      </w:r>
-      <w:r>
-        <w:rPr>
-          <w:noProof/>
-        </w:rPr>
-        <w:t>22</w:t>
-      </w:r>
-      <w:r>
-        <w:fldChar w:fldCharType="end"/>
-      </w:r>
+      <w:fldSimple w:instr=" SEQ Gambar \* ARABIC ">
+        <w:r>
+          <w:rPr>
+            <w:noProof/>
+          </w:rPr>
+          <w:t>22</w:t>
+        </w:r>
+      </w:fldSimple>
       <w:r>
         <w:t xml:space="preserve">. </w:t>
       </w:r>
@@ -11679,24 +11246,14 @@
       <w:r>
         <w:t xml:space="preserve"> </w:t>
       </w:r>
-      <w:r>
-        <w:fldChar w:fldCharType="begin"/>
-      </w:r>
-      <w:r>
-        <w:instrText xml:space="preserve"> SEQ Gambar \* ARABIC </w:instrText>
-      </w:r>
-      <w:r>
-        <w:fldChar w:fldCharType="separate"/>
-      </w:r>
-      <w:r>
-        <w:rPr>
-          <w:noProof/>
-        </w:rPr>
-        <w:t>23</w:t>
-      </w:r>
-      <w:r>
-        <w:fldChar w:fldCharType="end"/>
-      </w:r>
+      <w:fldSimple w:instr=" SEQ Gambar \* ARABIC ">
+        <w:r>
+          <w:rPr>
+            <w:noProof/>
+          </w:rPr>
+          <w:t>23</w:t>
+        </w:r>
+      </w:fldSimple>
       <w:r>
         <w:t xml:space="preserve">. </w:t>
       </w:r>
@@ -11987,6 +11544,9 @@
         <w:jc w:val="center"/>
       </w:pPr>
       <w:r>
+        <w:rPr>
+          <w:noProof/>
+        </w:rPr>
         <w:drawing>
           <wp:inline distT="0" distB="0" distL="0" distR="0" wp14:anchorId="0629CE7D" wp14:editId="03F39FDE">
             <wp:extent cx="3960000" cy="1800000"/>
@@ -12037,24 +11597,14 @@
       <w:r>
         <w:t xml:space="preserve"> </w:t>
       </w:r>
-      <w:r>
-        <w:fldChar w:fldCharType="begin"/>
-      </w:r>
-      <w:r>
-        <w:instrText xml:space="preserve"> SEQ Gambar \* ARABIC </w:instrText>
-      </w:r>
-      <w:r>
-        <w:fldChar w:fldCharType="separate"/>
-      </w:r>
-      <w:r>
-        <w:rPr>
-          <w:noProof/>
-        </w:rPr>
-        <w:t>24</w:t>
-      </w:r>
-      <w:r>
-        <w:fldChar w:fldCharType="end"/>
-      </w:r>
+      <w:fldSimple w:instr=" SEQ Gambar \* ARABIC ">
+        <w:r>
+          <w:rPr>
+            <w:noProof/>
+          </w:rPr>
+          <w:t>24</w:t>
+        </w:r>
+      </w:fldSimple>
       <w:r>
         <w:t xml:space="preserve">. </w:t>
       </w:r>
@@ -12628,24 +12178,14 @@
       <w:r>
         <w:t xml:space="preserve"> </w:t>
       </w:r>
-      <w:r>
-        <w:fldChar w:fldCharType="begin"/>
-      </w:r>
-      <w:r>
-        <w:instrText xml:space="preserve"> SEQ Gambar \* ARABIC </w:instrText>
-      </w:r>
-      <w:r>
-        <w:fldChar w:fldCharType="separate"/>
-      </w:r>
-      <w:r>
-        <w:rPr>
-          <w:noProof/>
-        </w:rPr>
-        <w:t>25</w:t>
-      </w:r>
-      <w:r>
-        <w:fldChar w:fldCharType="end"/>
-      </w:r>
+      <w:fldSimple w:instr=" SEQ Gambar \* ARABIC ">
+        <w:r>
+          <w:rPr>
+            <w:noProof/>
+          </w:rPr>
+          <w:t>25</w:t>
+        </w:r>
+      </w:fldSimple>
       <w:r>
         <w:t xml:space="preserve">. </w:t>
       </w:r>
@@ -13219,6 +12759,9 @@
         <w:jc w:val="center"/>
       </w:pPr>
       <w:r>
+        <w:rPr>
+          <w:noProof/>
+        </w:rPr>
         <w:drawing>
           <wp:inline distT="0" distB="0" distL="0" distR="0" wp14:anchorId="52141F5B" wp14:editId="53C27FBD">
             <wp:extent cx="2903479" cy="2520000"/>
@@ -13269,24 +12812,14 @@
       <w:r>
         <w:t xml:space="preserve"> </w:t>
       </w:r>
-      <w:r>
-        <w:fldChar w:fldCharType="begin"/>
-      </w:r>
-      <w:r>
-        <w:instrText xml:space="preserve"> SEQ Gambar \* ARABIC </w:instrText>
-      </w:r>
-      <w:r>
-        <w:fldChar w:fldCharType="separate"/>
-      </w:r>
-      <w:r>
-        <w:rPr>
-          <w:noProof/>
-        </w:rPr>
-        <w:t>26</w:t>
-      </w:r>
-      <w:r>
-        <w:fldChar w:fldCharType="end"/>
-      </w:r>
+      <w:fldSimple w:instr=" SEQ Gambar \* ARABIC ">
+        <w:r>
+          <w:rPr>
+            <w:noProof/>
+          </w:rPr>
+          <w:t>26</w:t>
+        </w:r>
+      </w:fldSimple>
       <w:r>
         <w:t xml:space="preserve">. </w:t>
       </w:r>
@@ -13807,6 +13340,9 @@
         <w:jc w:val="center"/>
       </w:pPr>
       <w:r>
+        <w:rPr>
+          <w:noProof/>
+        </w:rPr>
         <w:drawing>
           <wp:inline distT="0" distB="0" distL="0" distR="0" wp14:anchorId="18C6591E" wp14:editId="0C559278">
             <wp:extent cx="3253091" cy="1260000"/>
@@ -13857,24 +13393,14 @@
       <w:r>
         <w:t xml:space="preserve"> </w:t>
       </w:r>
-      <w:r>
-        <w:fldChar w:fldCharType="begin"/>
-      </w:r>
-      <w:r>
-        <w:instrText xml:space="preserve"> SEQ Gambar \* ARABIC </w:instrText>
-      </w:r>
-      <w:r>
-        <w:fldChar w:fldCharType="separate"/>
-      </w:r>
-      <w:r>
-        <w:rPr>
-          <w:noProof/>
-        </w:rPr>
-        <w:t>27</w:t>
-      </w:r>
-      <w:r>
-        <w:fldChar w:fldCharType="end"/>
-      </w:r>
+      <w:fldSimple w:instr=" SEQ Gambar \* ARABIC ">
+        <w:r>
+          <w:rPr>
+            <w:noProof/>
+          </w:rPr>
+          <w:t>27</w:t>
+        </w:r>
+      </w:fldSimple>
       <w:r>
         <w:t xml:space="preserve">. </w:t>
       </w:r>
@@ -14227,6 +13753,9 @@
         <w:jc w:val="center"/>
       </w:pPr>
       <w:r>
+        <w:rPr>
+          <w:noProof/>
+        </w:rPr>
         <w:drawing>
           <wp:inline distT="0" distB="0" distL="0" distR="0" wp14:anchorId="642F39B2" wp14:editId="02C5488B">
             <wp:extent cx="3910598" cy="2700000"/>
@@ -14277,24 +13806,14 @@
       <w:r>
         <w:t xml:space="preserve"> </w:t>
       </w:r>
-      <w:r>
-        <w:fldChar w:fldCharType="begin"/>
-      </w:r>
-      <w:r>
-        <w:instrText xml:space="preserve"> SEQ Gambar \* ARABIC </w:instrText>
-      </w:r>
-      <w:r>
-        <w:fldChar w:fldCharType="separate"/>
-      </w:r>
-      <w:r>
-        <w:rPr>
-          <w:noProof/>
-        </w:rPr>
-        <w:t>28</w:t>
-      </w:r>
-      <w:r>
-        <w:fldChar w:fldCharType="end"/>
-      </w:r>
+      <w:fldSimple w:instr=" SEQ Gambar \* ARABIC ">
+        <w:r>
+          <w:rPr>
+            <w:noProof/>
+          </w:rPr>
+          <w:t>28</w:t>
+        </w:r>
+      </w:fldSimple>
       <w:r>
         <w:t xml:space="preserve">. </w:t>
       </w:r>
@@ -14700,6 +14219,9 @@
         <w:jc w:val="center"/>
       </w:pPr>
       <w:r>
+        <w:rPr>
+          <w:noProof/>
+        </w:rPr>
         <w:drawing>
           <wp:inline distT="0" distB="0" distL="0" distR="0" wp14:anchorId="4C415653" wp14:editId="01997AF5">
             <wp:extent cx="3146341" cy="2700000"/>
@@ -14750,24 +14272,14 @@
       <w:r>
         <w:t xml:space="preserve"> </w:t>
       </w:r>
-      <w:r>
-        <w:fldChar w:fldCharType="begin"/>
-      </w:r>
-      <w:r>
-        <w:instrText xml:space="preserve"> SEQ Gambar \* ARABIC </w:instrText>
-      </w:r>
-      <w:r>
-        <w:fldChar w:fldCharType="separate"/>
-      </w:r>
-      <w:r>
-        <w:rPr>
-          <w:noProof/>
-        </w:rPr>
-        <w:t>29</w:t>
-      </w:r>
-      <w:r>
-        <w:fldChar w:fldCharType="end"/>
-      </w:r>
+      <w:fldSimple w:instr=" SEQ Gambar \* ARABIC ">
+        <w:r>
+          <w:rPr>
+            <w:noProof/>
+          </w:rPr>
+          <w:t>29</w:t>
+        </w:r>
+      </w:fldSimple>
       <w:r>
         <w:t xml:space="preserve">. </w:t>
       </w:r>
@@ -15290,6 +14802,9 @@
         <w:jc w:val="center"/>
       </w:pPr>
       <w:r>
+        <w:rPr>
+          <w:noProof/>
+        </w:rPr>
         <w:drawing>
           <wp:inline distT="0" distB="0" distL="0" distR="0" wp14:anchorId="798AC4C2" wp14:editId="5BAB47CD">
             <wp:extent cx="2963722" cy="270000"/>
@@ -15340,24 +14855,14 @@
       <w:r>
         <w:t xml:space="preserve"> </w:t>
       </w:r>
-      <w:r>
-        <w:fldChar w:fldCharType="begin"/>
-      </w:r>
-      <w:r>
-        <w:instrText xml:space="preserve"> SEQ Gambar \* ARABIC </w:instrText>
-      </w:r>
-      <w:r>
-        <w:fldChar w:fldCharType="separate"/>
-      </w:r>
-      <w:r>
-        <w:rPr>
-          <w:noProof/>
-        </w:rPr>
-        <w:t>30</w:t>
-      </w:r>
-      <w:r>
-        <w:fldChar w:fldCharType="end"/>
-      </w:r>
+      <w:fldSimple w:instr=" SEQ Gambar \* ARABIC ">
+        <w:r>
+          <w:rPr>
+            <w:noProof/>
+          </w:rPr>
+          <w:t>30</w:t>
+        </w:r>
+      </w:fldSimple>
       <w:r>
         <w:t xml:space="preserve">. </w:t>
       </w:r>
@@ -15628,6 +15133,9 @@
         <w:jc w:val="center"/>
       </w:pPr>
       <w:r>
+        <w:rPr>
+          <w:noProof/>
+        </w:rPr>
         <w:drawing>
           <wp:inline distT="0" distB="0" distL="0" distR="0" wp14:anchorId="63D1895C" wp14:editId="788F7E96">
             <wp:extent cx="3795970" cy="450000"/>
@@ -15678,24 +15186,14 @@
       <w:r>
         <w:t xml:space="preserve"> </w:t>
       </w:r>
-      <w:r>
-        <w:fldChar w:fldCharType="begin"/>
-      </w:r>
-      <w:r>
-        <w:instrText xml:space="preserve"> SEQ Gambar \* ARABIC </w:instrText>
-      </w:r>
-      <w:r>
-        <w:fldChar w:fldCharType="separate"/>
-      </w:r>
-      <w:r>
-        <w:rPr>
-          <w:noProof/>
-        </w:rPr>
-        <w:t>31</w:t>
-      </w:r>
-      <w:r>
-        <w:fldChar w:fldCharType="end"/>
-      </w:r>
+      <w:fldSimple w:instr=" SEQ Gambar \* ARABIC ">
+        <w:r>
+          <w:rPr>
+            <w:noProof/>
+          </w:rPr>
+          <w:t>31</w:t>
+        </w:r>
+      </w:fldSimple>
       <w:r>
         <w:t xml:space="preserve">. </w:t>
       </w:r>
@@ -16134,6 +15632,9 @@
         <w:jc w:val="center"/>
       </w:pPr>
       <w:r>
+        <w:rPr>
+          <w:noProof/>
+        </w:rPr>
         <w:drawing>
           <wp:inline distT="0" distB="0" distL="0" distR="0" wp14:anchorId="13C26927" wp14:editId="2448C7CC">
             <wp:extent cx="2882243" cy="1530000"/>
@@ -16184,24 +15685,14 @@
       <w:r>
         <w:t xml:space="preserve"> </w:t>
       </w:r>
-      <w:r>
-        <w:fldChar w:fldCharType="begin"/>
-      </w:r>
-      <w:r>
-        <w:instrText xml:space="preserve"> SEQ Gambar \* ARABIC </w:instrText>
-      </w:r>
-      <w:r>
-        <w:fldChar w:fldCharType="separate"/>
-      </w:r>
-      <w:r>
-        <w:rPr>
-          <w:noProof/>
-        </w:rPr>
-        <w:t>32</w:t>
-      </w:r>
-      <w:r>
-        <w:fldChar w:fldCharType="end"/>
-      </w:r>
+      <w:fldSimple w:instr=" SEQ Gambar \* ARABIC ">
+        <w:r>
+          <w:rPr>
+            <w:noProof/>
+          </w:rPr>
+          <w:t>32</w:t>
+        </w:r>
+      </w:fldSimple>
       <w:r>
         <w:t xml:space="preserve">. </w:t>
       </w:r>
@@ -16668,6 +16159,9 @@
         <w:jc w:val="center"/>
       </w:pPr>
       <w:r>
+        <w:rPr>
+          <w:noProof/>
+        </w:rPr>
         <w:drawing>
           <wp:inline distT="0" distB="0" distL="0" distR="0" wp14:anchorId="07F0B67E" wp14:editId="3895A59D">
             <wp:extent cx="5661290" cy="1800000"/>
@@ -16718,24 +16212,14 @@
       <w:r>
         <w:t xml:space="preserve"> </w:t>
       </w:r>
-      <w:r>
-        <w:fldChar w:fldCharType="begin"/>
-      </w:r>
-      <w:r>
-        <w:instrText xml:space="preserve"> SEQ Gambar \* ARABIC </w:instrText>
-      </w:r>
-      <w:r>
-        <w:fldChar w:fldCharType="separate"/>
-      </w:r>
-      <w:r>
-        <w:rPr>
-          <w:noProof/>
-        </w:rPr>
-        <w:t>33</w:t>
-      </w:r>
-      <w:r>
-        <w:fldChar w:fldCharType="end"/>
-      </w:r>
+      <w:fldSimple w:instr=" SEQ Gambar \* ARABIC ">
+        <w:r>
+          <w:rPr>
+            <w:noProof/>
+          </w:rPr>
+          <w:t>33</w:t>
+        </w:r>
+      </w:fldSimple>
       <w:r>
         <w:t xml:space="preserve">. </w:t>
       </w:r>
@@ -16845,18 +16329,7 @@
           <w:sz w:val="20"/>
           <w:szCs w:val="20"/>
         </w:rPr>
-        <w:t>a.Departmen</w:t>
-      </w:r>
-      <w:bookmarkStart w:id="0" w:name="_GoBack"/>
-      <w:bookmarkEnd w:id="0"/>
-      <w:r>
-        <w:rPr>
-          <w:rFonts w:ascii="Courier New" w:eastAsia="Times New Roman" w:hAnsi="Courier New" w:cs="Courier New"/>
-          <w:color w:val="000000"/>
-          <w:sz w:val="20"/>
-          <w:szCs w:val="20"/>
-        </w:rPr>
-        <w:t>t</w:t>
+        <w:t>a.Department</w:t>
       </w:r>
       <w:proofErr w:type="gramEnd"/>
       <w:r>
@@ -17014,27 +16487,27 @@
           <w:sz w:val="20"/>
           <w:szCs w:val="20"/>
         </w:rPr>
-        <w:t xml:space="preserve">          </w:t>
-      </w:r>
-      <w:proofErr w:type="gramStart"/>
-      <w:r>
-        <w:rPr>
-          <w:rFonts w:ascii="Courier New" w:eastAsia="Times New Roman" w:hAnsi="Courier New" w:cs="Courier New"/>
-          <w:color w:val="000000"/>
-          <w:sz w:val="20"/>
-          <w:szCs w:val="20"/>
-        </w:rPr>
-        <w:t>DATEDIFF(</w:t>
-      </w:r>
-      <w:proofErr w:type="gramEnd"/>
-      <w:r>
-        <w:rPr>
-          <w:rFonts w:ascii="Courier New" w:eastAsia="Times New Roman" w:hAnsi="Courier New" w:cs="Courier New"/>
-          <w:color w:val="000000"/>
-          <w:sz w:val="20"/>
-          <w:szCs w:val="20"/>
-        </w:rPr>
-        <w:t xml:space="preserve">'2022-06-23', </w:t>
+        <w:t xml:space="preserve">          DATEDIFF(</w:t>
+      </w:r>
+      <w:r>
+        <w:rPr>
+          <w:rFonts w:ascii="Courier New" w:eastAsia="Times New Roman" w:hAnsi="Courier New" w:cs="Courier New"/>
+          <w:color w:val="000000"/>
+          <w:sz w:val="20"/>
+          <w:szCs w:val="20"/>
+        </w:rPr>
+        <w:t>CURDATE()</w:t>
+      </w:r>
+      <w:bookmarkStart w:id="0" w:name="_GoBack"/>
+      <w:bookmarkEnd w:id="0"/>
+      <w:r>
+        <w:rPr>
+          <w:rFonts w:ascii="Courier New" w:eastAsia="Times New Roman" w:hAnsi="Courier New" w:cs="Courier New"/>
+          <w:color w:val="000000"/>
+          <w:sz w:val="20"/>
+          <w:szCs w:val="20"/>
+        </w:rPr>
+        <w:t xml:space="preserve">, </w:t>
       </w:r>
       <w:proofErr w:type="spellStart"/>
       <w:r>
@@ -17299,6 +16772,9 @@
         <w:jc w:val="center"/>
       </w:pPr>
       <w:r>
+        <w:rPr>
+          <w:noProof/>
+        </w:rPr>
         <w:drawing>
           <wp:inline distT="0" distB="0" distL="0" distR="0" wp14:anchorId="29E8AFBE" wp14:editId="5EAACBA3">
             <wp:extent cx="2152230" cy="1080000"/>
@@ -17349,24 +16825,14 @@
       <w:r>
         <w:t xml:space="preserve"> </w:t>
       </w:r>
-      <w:r>
-        <w:fldChar w:fldCharType="begin"/>
-      </w:r>
-      <w:r>
-        <w:instrText xml:space="preserve"> SEQ Gambar \* ARABIC </w:instrText>
-      </w:r>
-      <w:r>
-        <w:fldChar w:fldCharType="separate"/>
-      </w:r>
-      <w:r>
-        <w:rPr>
-          <w:noProof/>
-        </w:rPr>
-        <w:t>34</w:t>
-      </w:r>
-      <w:r>
-        <w:fldChar w:fldCharType="end"/>
-      </w:r>
+      <w:fldSimple w:instr=" SEQ Gambar \* ARABIC ">
+        <w:r>
+          <w:rPr>
+            <w:noProof/>
+          </w:rPr>
+          <w:t>34</w:t>
+        </w:r>
+      </w:fldSimple>
       <w:r>
         <w:t xml:space="preserve">. </w:t>
       </w:r>
@@ -20097,7 +19563,7 @@
 </file>
 
 <file path=customXml/itemProps1.xml><?xml version="1.0" encoding="utf-8"?>
-<ds:datastoreItem xmlns:ds="http://schemas.openxmlformats.org/officeDocument/2006/customXml" ds:itemID="{49962985-06F7-4916-9C82-F3AF08C21F84}">
+<ds:datastoreItem xmlns:ds="http://schemas.openxmlformats.org/officeDocument/2006/customXml" ds:itemID="{7629A87B-660E-4B8F-BFCC-478022B96B04}">
   <ds:schemaRefs>
     <ds:schemaRef ds:uri="http://schemas.openxmlformats.org/officeDocument/2006/bibliography"/>
   </ds:schemaRefs>

</xml_diff>